<commit_message>
Revert "20201106 최종 수정"
This reverts commit 7fc775d5d33ccbe1280ace2d8926d19f7458e25b.
</commit_message>
<xml_diff>
--- a/Documents/MrGreat-SE-2020-001(뚝배기) 분석산출물.docx
+++ b/Documents/MrGreat-SE-2020-001(뚝배기) 분석산출물.docx
@@ -167,13 +167,7 @@
               <w:rPr>
                 <w:rFonts w:ascii="바탕" w:hAnsi="바탕"/>
               </w:rPr>
-              <w:t>.</w:t>
-            </w:r>
-            <w:r>
-              <w:rPr>
-                <w:rFonts w:ascii="바탕" w:hAnsi="바탕"/>
-              </w:rPr>
-              <w:t>1</w:t>
+              <w:t>.0</w:t>
             </w:r>
           </w:p>
         </w:tc>
@@ -1609,7 +1603,6 @@
         <w:tc>
           <w:tcPr>
             <w:tcW w:w="1166" w:type="dxa"/>
-            <w:vMerge w:val="restart"/>
           </w:tcPr>
           <w:p>
             <w:pPr>
@@ -1632,7 +1625,7 @@
           <w:p>
             <w:pPr>
               <w:rPr>
-                <w:rFonts w:ascii="바탕" w:hAnsi="바탕"/>
+                <w:rFonts w:ascii="바탕" w:hAnsi="바탕" w:hint="eastAsia"/>
               </w:rPr>
             </w:pPr>
             <w:r>
@@ -1650,7 +1643,7 @@
           <w:p>
             <w:pPr>
               <w:rPr>
-                <w:rFonts w:ascii="바탕" w:hAnsi="바탕"/>
+                <w:rFonts w:ascii="바탕" w:hAnsi="바탕" w:hint="eastAsia"/>
               </w:rPr>
             </w:pPr>
             <w:r>
@@ -1663,7 +1656,7 @@
               <w:rPr>
                 <w:rFonts w:ascii="바탕" w:hAnsi="바탕"/>
               </w:rPr>
-              <w:t>020-11-05</w:t>
+              <w:t>020-11-5</w:t>
             </w:r>
           </w:p>
         </w:tc>
@@ -1674,7 +1667,7 @@
           <w:p>
             <w:pPr>
               <w:rPr>
-                <w:rFonts w:ascii="바탕" w:hAnsi="바탕"/>
+                <w:rFonts w:ascii="바탕" w:hAnsi="바탕" w:hint="eastAsia"/>
               </w:rPr>
             </w:pPr>
             <w:r>
@@ -1682,84 +1675,6 @@
                 <w:rFonts w:ascii="바탕" w:hAnsi="바탕" w:hint="eastAsia"/>
               </w:rPr>
               <w:t>릴리즈</w:t>
-            </w:r>
-          </w:p>
-        </w:tc>
-      </w:tr>
-      <w:tr>
-        <w:trPr>
-          <w:trHeight w:val="223"/>
-        </w:trPr>
-        <w:tc>
-          <w:tcPr>
-            <w:tcW w:w="1166" w:type="dxa"/>
-            <w:vMerge/>
-          </w:tcPr>
-          <w:p>
-            <w:pPr>
-              <w:rPr>
-                <w:rFonts w:ascii="바탕" w:hAnsi="바탕"/>
-              </w:rPr>
-            </w:pPr>
-          </w:p>
-        </w:tc>
-        <w:tc>
-          <w:tcPr>
-            <w:tcW w:w="1058" w:type="dxa"/>
-          </w:tcPr>
-          <w:p>
-            <w:pPr>
-              <w:rPr>
-                <w:rFonts w:ascii="바탕" w:hAnsi="바탕"/>
-              </w:rPr>
-            </w:pPr>
-            <w:r>
-              <w:rPr>
-                <w:rFonts w:ascii="바탕" w:hAnsi="바탕" w:hint="eastAsia"/>
-              </w:rPr>
-              <w:t>1</w:t>
-            </w:r>
-          </w:p>
-        </w:tc>
-        <w:tc>
-          <w:tcPr>
-            <w:tcW w:w="1768" w:type="dxa"/>
-          </w:tcPr>
-          <w:p>
-            <w:pPr>
-              <w:rPr>
-                <w:rFonts w:ascii="바탕" w:hAnsi="바탕"/>
-              </w:rPr>
-            </w:pPr>
-            <w:r>
-              <w:rPr>
-                <w:rFonts w:ascii="바탕" w:hAnsi="바탕" w:hint="eastAsia"/>
-              </w:rPr>
-              <w:t>2</w:t>
-            </w:r>
-            <w:r>
-              <w:rPr>
-                <w:rFonts w:ascii="바탕" w:hAnsi="바탕"/>
-              </w:rPr>
-              <w:t>020-11-06</w:t>
-            </w:r>
-          </w:p>
-        </w:tc>
-        <w:tc>
-          <w:tcPr>
-            <w:tcW w:w="6202" w:type="dxa"/>
-          </w:tcPr>
-          <w:p>
-            <w:pPr>
-              <w:rPr>
-                <w:rFonts w:ascii="바탕" w:hAnsi="바탕"/>
-              </w:rPr>
-            </w:pPr>
-            <w:r>
-              <w:rPr>
-                <w:rFonts w:ascii="바탕" w:hAnsi="바탕" w:hint="eastAsia"/>
-              </w:rPr>
-              <w:t>오타 수정</w:t>
             </w:r>
           </w:p>
         </w:tc>
@@ -7328,6 +7243,16 @@
             <w:pPr>
               <w:pStyle w:val="a8"/>
               <w:wordWrap/>
+              <w:jc w:val="center"/>
+              <w:rPr>
+                <w:rFonts w:ascii="바탕" w:eastAsia="바탕" w:hAnsi="바탕" w:cs="맑은 고딕"/>
+              </w:rPr>
+            </w:pPr>
+          </w:p>
+          <w:p>
+            <w:pPr>
+              <w:pStyle w:val="a8"/>
+              <w:wordWrap/>
               <w:rPr>
                 <w:rFonts w:ascii="바탕" w:eastAsia="바탕" w:hAnsi="바탕" w:cs="맑은 고딕"/>
               </w:rPr>
@@ -7344,25 +7269,27 @@
             </w:pPr>
             <w:r>
               <w:rPr>
+                <w:rFonts w:ascii="바탕" w:eastAsia="바탕" w:hAnsi="바탕"/>
                 <w:noProof/>
               </w:rPr>
               <w:drawing>
-                <wp:inline distT="0" distB="0" distL="0" distR="0" wp14:anchorId="319E06A5" wp14:editId="1671B618">
-                  <wp:extent cx="4791075" cy="3476625"/>
-                  <wp:effectExtent l="0" t="0" r="9525" b="9525"/>
-                  <wp:docPr id="15" name="그림 15"/>
-                  <wp:cNvGraphicFramePr>
-                    <a:graphicFrameLocks xmlns:a="http://schemas.openxmlformats.org/drawingml/2006/main" noChangeAspect="1"/>
-                  </wp:cNvGraphicFramePr>
+                <wp:inline distT="0" distB="0" distL="0" distR="0" wp14:anchorId="38CAB320" wp14:editId="51A18836">
+                  <wp:extent cx="4735902" cy="3273725"/>
+                  <wp:effectExtent l="0" t="0" r="7620" b="3175"/>
+                  <wp:docPr id="12" name="picture 6" descr="그림입니다."/>
+                  <wp:cNvGraphicFramePr/>
                   <a:graphic xmlns:a="http://schemas.openxmlformats.org/drawingml/2006/main">
                     <a:graphicData uri="http://schemas.openxmlformats.org/drawingml/2006/picture">
                       <pic:pic xmlns:pic="http://schemas.openxmlformats.org/drawingml/2006/picture">
                         <pic:nvPicPr>
-                          <pic:cNvPr id="1" name=""/>
+                          <pic:cNvPr id="0" name="pic"/>
                           <pic:cNvPicPr/>
                         </pic:nvPicPr>
                         <pic:blipFill>
-                          <a:blip r:embed="rId14"/>
+                          <a:blip r:embed="rId14" cstate="print">
+                            <a:lum/>
+                          </a:blip>
+                          <a:srcRect/>
                           <a:stretch>
                             <a:fillRect/>
                           </a:stretch>
@@ -7370,7 +7297,7 @@
                         <pic:spPr>
                           <a:xfrm>
                             <a:off x="0" y="0"/>
-                            <a:ext cx="4791075" cy="3476625"/>
+                            <a:ext cx="4748797" cy="3282639"/>
                           </a:xfrm>
                           <a:prstGeom prst="rect">
                             <a:avLst/>
@@ -8009,7 +7936,32 @@
               <w:rPr>
                 <w:rFonts w:ascii="바탕" w:hAnsi="바탕"/>
               </w:rPr>
-              <w:t>1</w:t>
+              <w:t xml:space="preserve">1) </w:t>
+            </w:r>
+            <w:r>
+              <w:rPr>
+                <w:rFonts w:ascii="바탕" w:hAnsi="바탕" w:hint="eastAsia"/>
+              </w:rPr>
+              <w:t>직원이 로그인 된 상태이다.</w:t>
+            </w:r>
+          </w:p>
+          <w:p>
+            <w:pPr>
+              <w:rPr>
+                <w:rFonts w:ascii="바탕" w:hAnsi="바탕"/>
+              </w:rPr>
+            </w:pPr>
+            <w:r>
+              <w:rPr>
+                <w:rFonts w:ascii="바탕" w:hAnsi="바탕" w:hint="eastAsia"/>
+              </w:rPr>
+              <w:t>(</w:t>
+            </w:r>
+            <w:r>
+              <w:rPr>
+                <w:rFonts w:ascii="바탕" w:hAnsi="바탕"/>
+              </w:rPr>
+              <w:t>2</w:t>
             </w:r>
             <w:r>
               <w:rPr>
@@ -8732,14 +8684,6 @@
           <w:rFonts w:ascii="바탕" w:eastAsia="바탕" w:hAnsi="바탕"/>
         </w:rPr>
       </w:pPr>
-    </w:p>
-    <w:p>
-      <w:pPr>
-        <w:pStyle w:val="Title2"/>
-        <w:rPr>
-          <w:rFonts w:ascii="바탕" w:eastAsia="바탕" w:hAnsi="바탕"/>
-        </w:rPr>
-      </w:pPr>
       <w:r>
         <w:rPr>
           <w:rFonts w:ascii="바탕" w:eastAsia="바탕" w:hAnsi="바탕" w:hint="eastAsia"/>
@@ -9126,7 +9070,32 @@
               <w:rPr>
                 <w:rFonts w:ascii="바탕" w:hAnsi="바탕"/>
               </w:rPr>
-              <w:t>1</w:t>
+              <w:t xml:space="preserve">1) </w:t>
+            </w:r>
+            <w:r>
+              <w:rPr>
+                <w:rFonts w:ascii="바탕" w:hAnsi="바탕" w:hint="eastAsia"/>
+              </w:rPr>
+              <w:t>직원이 로그인 된 상태이다.</w:t>
+            </w:r>
+          </w:p>
+          <w:p>
+            <w:pPr>
+              <w:rPr>
+                <w:rFonts w:ascii="바탕" w:hAnsi="바탕"/>
+              </w:rPr>
+            </w:pPr>
+            <w:r>
+              <w:rPr>
+                <w:rFonts w:ascii="바탕" w:hAnsi="바탕" w:hint="eastAsia"/>
+              </w:rPr>
+              <w:t>(</w:t>
+            </w:r>
+            <w:r>
+              <w:rPr>
+                <w:rFonts w:ascii="바탕" w:hAnsi="바탕"/>
+              </w:rPr>
+              <w:t>2</w:t>
             </w:r>
             <w:r>
               <w:rPr>
@@ -10446,7 +10415,32 @@
               <w:rPr>
                 <w:rFonts w:ascii="바탕" w:hAnsi="바탕"/>
               </w:rPr>
-              <w:t>1</w:t>
+              <w:t xml:space="preserve">1) </w:t>
+            </w:r>
+            <w:r>
+              <w:rPr>
+                <w:rFonts w:ascii="바탕" w:hAnsi="바탕" w:hint="eastAsia"/>
+              </w:rPr>
+              <w:t>직원이 로그인 된 상태이다.</w:t>
+            </w:r>
+          </w:p>
+          <w:p>
+            <w:pPr>
+              <w:rPr>
+                <w:rFonts w:ascii="바탕" w:hAnsi="바탕"/>
+              </w:rPr>
+            </w:pPr>
+            <w:r>
+              <w:rPr>
+                <w:rFonts w:ascii="바탕" w:hAnsi="바탕" w:hint="eastAsia"/>
+              </w:rPr>
+              <w:t>(</w:t>
+            </w:r>
+            <w:r>
+              <w:rPr>
+                <w:rFonts w:ascii="바탕" w:hAnsi="바탕"/>
+              </w:rPr>
+              <w:t>2</w:t>
             </w:r>
             <w:r>
               <w:rPr>
@@ -11605,7 +11599,32 @@
               <w:rPr>
                 <w:rFonts w:ascii="바탕" w:hAnsi="바탕"/>
               </w:rPr>
-              <w:t>1</w:t>
+              <w:t xml:space="preserve">1) </w:t>
+            </w:r>
+            <w:r>
+              <w:rPr>
+                <w:rFonts w:ascii="바탕" w:hAnsi="바탕" w:hint="eastAsia"/>
+              </w:rPr>
+              <w:t>직원이 로그인 된 상태이다.</w:t>
+            </w:r>
+          </w:p>
+          <w:p>
+            <w:pPr>
+              <w:rPr>
+                <w:rFonts w:ascii="바탕" w:hAnsi="바탕"/>
+              </w:rPr>
+            </w:pPr>
+            <w:r>
+              <w:rPr>
+                <w:rFonts w:ascii="바탕" w:hAnsi="바탕" w:hint="eastAsia"/>
+              </w:rPr>
+              <w:t>(</w:t>
+            </w:r>
+            <w:r>
+              <w:rPr>
+                <w:rFonts w:ascii="바탕" w:hAnsi="바탕"/>
+              </w:rPr>
+              <w:t>2</w:t>
             </w:r>
             <w:r>
               <w:rPr>
@@ -12274,14 +12293,6 @@
           <w:rFonts w:ascii="바탕" w:eastAsia="바탕" w:hAnsi="바탕"/>
         </w:rPr>
       </w:pPr>
-    </w:p>
-    <w:p>
-      <w:pPr>
-        <w:pStyle w:val="Title2"/>
-        <w:rPr>
-          <w:rFonts w:ascii="바탕" w:eastAsia="바탕" w:hAnsi="바탕"/>
-        </w:rPr>
-      </w:pPr>
       <w:r>
         <w:rPr>
           <w:rFonts w:ascii="바탕" w:eastAsia="바탕" w:hAnsi="바탕" w:hint="eastAsia"/>
@@ -12660,7 +12671,7 @@
             </w:pPr>
             <w:r>
               <w:rPr>
-                <w:rFonts w:ascii="바탕" w:hAnsi="바탕"/>
+                <w:rFonts w:ascii="바탕" w:hAnsi="바탕" w:hint="eastAsia"/>
               </w:rPr>
               <w:t>(</w:t>
             </w:r>
@@ -12668,13 +12679,26 @@
               <w:rPr>
                 <w:rFonts w:ascii="바탕" w:hAnsi="바탕"/>
               </w:rPr>
-              <w:t>1</w:t>
-            </w:r>
-            <w:r>
-              <w:rPr>
-                <w:rFonts w:ascii="바탕" w:hAnsi="바탕"/>
-              </w:rPr>
-              <w:t xml:space="preserve">) </w:t>
+              <w:t xml:space="preserve">1) </w:t>
+            </w:r>
+            <w:r>
+              <w:rPr>
+                <w:rFonts w:ascii="바탕" w:hAnsi="바탕" w:hint="eastAsia"/>
+              </w:rPr>
+              <w:t>직원이 로그인 된 상태이다.</w:t>
+            </w:r>
+          </w:p>
+          <w:p>
+            <w:pPr>
+              <w:rPr>
+                <w:rFonts w:ascii="바탕" w:hAnsi="바탕"/>
+              </w:rPr>
+            </w:pPr>
+            <w:r>
+              <w:rPr>
+                <w:rFonts w:ascii="바탕" w:hAnsi="바탕"/>
+              </w:rPr>
+              <w:t xml:space="preserve">(2) </w:t>
             </w:r>
             <w:r>
               <w:rPr>
@@ -13533,13 +13557,7 @@
               <w:rPr>
                 <w:rFonts w:ascii="바탕" w:hAnsi="바탕"/>
               </w:rPr>
-              <w:t>-UC</w:t>
-            </w:r>
-            <w:r>
-              <w:rPr>
-                <w:rFonts w:ascii="바탕" w:hAnsi="바탕"/>
-              </w:rPr>
-              <w:t>11</w:t>
+              <w:t>-UC5</w:t>
             </w:r>
           </w:p>
         </w:tc>
@@ -13818,19 +13836,7 @@
               <w:rPr>
                 <w:rFonts w:ascii="바탕" w:hAnsi="바탕" w:hint="eastAsia"/>
               </w:rPr>
-              <w:t>회원 정보가 시스템</w:t>
-            </w:r>
-            <w:r>
-              <w:rPr>
-                <w:rFonts w:ascii="바탕" w:hAnsi="바탕" w:hint="eastAsia"/>
-              </w:rPr>
-              <w:t>에</w:t>
-            </w:r>
-            <w:r>
-              <w:rPr>
-                <w:rFonts w:ascii="바탕" w:hAnsi="바탕" w:hint="eastAsia"/>
-              </w:rPr>
-              <w:t xml:space="preserve"> 저장된다.</w:t>
+              <w:t>회원 정보가 시스템이 저장된다.</w:t>
             </w:r>
           </w:p>
         </w:tc>
@@ -14989,19 +14995,7 @@
               <w:rPr>
                 <w:rFonts w:ascii="바탕" w:hAnsi="바탕" w:hint="eastAsia"/>
               </w:rPr>
-              <w:t xml:space="preserve">특정 </w:t>
-            </w:r>
-            <w:r>
-              <w:rPr>
-                <w:rFonts w:ascii="바탕" w:hAnsi="바탕"/>
-              </w:rPr>
-              <w:t xml:space="preserve">Customer </w:t>
-            </w:r>
-            <w:r>
-              <w:rPr>
-                <w:rFonts w:ascii="바탕" w:hAnsi="바탕" w:hint="eastAsia"/>
-              </w:rPr>
-              <w:t>객체에 대한 권한을 얻는다.</w:t>
+              <w:t>시스템이 메인 화면을 보여준다.</w:t>
             </w:r>
           </w:p>
         </w:tc>
@@ -16778,21 +16772,7 @@
           <w:rFonts w:ascii="바탕" w:eastAsia="바탕" w:hAnsi="바탕" w:cs="맑은 고딕" w:hint="eastAsia"/>
           <w:lang w:eastAsia="ko-KR"/>
         </w:rPr>
-        <w:t>장바구니 목록을 확인하고 최종 결</w:t>
-      </w:r>
-      <w:r>
-        <w:rPr>
-          <w:rFonts w:ascii="바탕" w:eastAsia="바탕" w:hAnsi="바탕" w:cs="맑은 고딕" w:hint="eastAsia"/>
-          <w:lang w:eastAsia="ko-KR"/>
-        </w:rPr>
-        <w:t>제</w:t>
-      </w:r>
-      <w:r>
-        <w:rPr>
-          <w:rFonts w:ascii="바탕" w:eastAsia="바탕" w:hAnsi="바탕" w:cs="맑은 고딕" w:hint="eastAsia"/>
-          <w:lang w:eastAsia="ko-KR"/>
-        </w:rPr>
-        <w:t>가 가능하다.</w:t>
+        <w:t>장바구니 목록을 확인하고 최종 결재가 가능하다.</w:t>
       </w:r>
     </w:p>
     <w:p>
@@ -16876,15 +16856,54 @@
           <w:lang w:eastAsia="ko-KR"/>
         </w:rPr>
       </w:pPr>
+    </w:p>
+    <w:p>
+      <w:pPr>
+        <w:pStyle w:val="a8"/>
+        <w:spacing w:line="240" w:lineRule="auto"/>
+        <w:rPr>
+          <w:rFonts w:ascii="바탕" w:eastAsia="바탕" w:hAnsi="바탕" w:cs="맑은 고딕"/>
+          <w:lang w:eastAsia="ko-KR"/>
+        </w:rPr>
+      </w:pPr>
+    </w:p>
+    <w:p>
+      <w:pPr>
+        <w:pStyle w:val="a8"/>
+        <w:spacing w:line="240" w:lineRule="auto"/>
+        <w:rPr>
+          <w:rFonts w:ascii="바탕" w:eastAsia="바탕" w:hAnsi="바탕" w:cs="맑은 고딕"/>
+          <w:lang w:eastAsia="ko-KR"/>
+        </w:rPr>
+      </w:pPr>
+    </w:p>
+    <w:p>
+      <w:pPr>
+        <w:pStyle w:val="a8"/>
+        <w:spacing w:line="240" w:lineRule="auto"/>
+        <w:rPr>
+          <w:rFonts w:ascii="바탕" w:eastAsia="바탕" w:hAnsi="바탕" w:cs="맑은 고딕"/>
+          <w:lang w:eastAsia="ko-KR"/>
+        </w:rPr>
+      </w:pPr>
       <w:r>
         <w:rPr>
+          <w:rFonts w:ascii="바탕" w:eastAsia="바탕" w:hAnsi="바탕"/>
           <w:noProof/>
         </w:rPr>
         <w:drawing>
-          <wp:inline distT="0" distB="0" distL="0" distR="0" wp14:anchorId="798AA109" wp14:editId="30DEA56C">
-            <wp:extent cx="6479540" cy="3590290"/>
-            <wp:effectExtent l="0" t="0" r="0" b="0"/>
-            <wp:docPr id="2" name="그림 2"/>
+          <wp:anchor distT="0" distB="0" distL="114300" distR="114300" simplePos="0" relativeHeight="251665408" behindDoc="0" locked="0" layoutInCell="1" allowOverlap="1" wp14:anchorId="78E92F4E" wp14:editId="57D66F40">
+            <wp:simplePos x="0" y="0"/>
+            <wp:positionH relativeFrom="margin">
+              <wp:align>right</wp:align>
+            </wp:positionH>
+            <wp:positionV relativeFrom="paragraph">
+              <wp:posOffset>46547</wp:posOffset>
+            </wp:positionV>
+            <wp:extent cx="6479540" cy="1919605"/>
+            <wp:effectExtent l="0" t="0" r="0" b="4445"/>
+            <wp:wrapNone/>
+            <wp:docPr id="27" name="그림 27"/>
             <wp:cNvGraphicFramePr>
               <a:graphicFrameLocks xmlns:a="http://schemas.openxmlformats.org/drawingml/2006/main" noChangeAspect="1"/>
             </wp:cNvGraphicFramePr>
@@ -16896,7 +16915,13 @@
                     <pic:cNvPicPr/>
                   </pic:nvPicPr>
                   <pic:blipFill>
-                    <a:blip r:embed="rId25"/>
+                    <a:blip r:embed="rId25">
+                      <a:extLst>
+                        <a:ext uri="{28A0092B-C50C-407E-A947-70E740481C1C}">
+                          <a14:useLocalDpi xmlns:a14="http://schemas.microsoft.com/office/drawing/2010/main" val="0"/>
+                        </a:ext>
+                      </a:extLst>
+                    </a:blip>
                     <a:stretch>
                       <a:fillRect/>
                     </a:stretch>
@@ -16904,7 +16929,7 @@
                   <pic:spPr>
                     <a:xfrm>
                       <a:off x="0" y="0"/>
-                      <a:ext cx="6479540" cy="3590290"/>
+                      <a:ext cx="6479540" cy="1919605"/>
                     </a:xfrm>
                     <a:prstGeom prst="rect">
                       <a:avLst/>
@@ -16913,9 +16938,93 @@
                 </pic:pic>
               </a:graphicData>
             </a:graphic>
-          </wp:inline>
+          </wp:anchor>
         </w:drawing>
       </w:r>
+    </w:p>
+    <w:p>
+      <w:pPr>
+        <w:pStyle w:val="a8"/>
+        <w:spacing w:line="240" w:lineRule="auto"/>
+        <w:rPr>
+          <w:rFonts w:ascii="바탕" w:eastAsia="바탕" w:hAnsi="바탕" w:cs="맑은 고딕"/>
+          <w:lang w:eastAsia="ko-KR"/>
+        </w:rPr>
+      </w:pPr>
+    </w:p>
+    <w:p>
+      <w:pPr>
+        <w:pStyle w:val="a8"/>
+        <w:spacing w:line="240" w:lineRule="auto"/>
+        <w:rPr>
+          <w:rFonts w:ascii="바탕" w:eastAsia="바탕" w:hAnsi="바탕" w:cs="맑은 고딕"/>
+          <w:lang w:eastAsia="ko-KR"/>
+        </w:rPr>
+      </w:pPr>
+    </w:p>
+    <w:p>
+      <w:pPr>
+        <w:pStyle w:val="a8"/>
+        <w:spacing w:line="240" w:lineRule="auto"/>
+        <w:rPr>
+          <w:rFonts w:ascii="바탕" w:eastAsia="바탕" w:hAnsi="바탕" w:cs="맑은 고딕"/>
+          <w:lang w:eastAsia="ko-KR"/>
+        </w:rPr>
+      </w:pPr>
+    </w:p>
+    <w:p>
+      <w:pPr>
+        <w:spacing w:line="240" w:lineRule="auto"/>
+        <w:rPr>
+          <w:rFonts w:ascii="바탕" w:hAnsi="바탕"/>
+          <w:szCs w:val="20"/>
+        </w:rPr>
+      </w:pPr>
+    </w:p>
+    <w:p>
+      <w:pPr>
+        <w:spacing w:line="240" w:lineRule="auto"/>
+        <w:rPr>
+          <w:rFonts w:ascii="바탕" w:hAnsi="바탕"/>
+          <w:szCs w:val="20"/>
+        </w:rPr>
+      </w:pPr>
+    </w:p>
+    <w:p>
+      <w:pPr>
+        <w:spacing w:line="240" w:lineRule="auto"/>
+        <w:rPr>
+          <w:rFonts w:ascii="바탕" w:hAnsi="바탕"/>
+          <w:szCs w:val="20"/>
+        </w:rPr>
+      </w:pPr>
+    </w:p>
+    <w:p>
+      <w:pPr>
+        <w:spacing w:line="240" w:lineRule="auto"/>
+        <w:rPr>
+          <w:rFonts w:ascii="바탕" w:hAnsi="바탕"/>
+          <w:szCs w:val="20"/>
+        </w:rPr>
+      </w:pPr>
+    </w:p>
+    <w:p>
+      <w:pPr>
+        <w:spacing w:line="240" w:lineRule="auto"/>
+        <w:rPr>
+          <w:rFonts w:ascii="바탕" w:hAnsi="바탕"/>
+          <w:szCs w:val="20"/>
+        </w:rPr>
+      </w:pPr>
+    </w:p>
+    <w:p>
+      <w:pPr>
+        <w:spacing w:line="240" w:lineRule="auto"/>
+        <w:rPr>
+          <w:rFonts w:ascii="바탕" w:hAnsi="바탕"/>
+          <w:szCs w:val="20"/>
+        </w:rPr>
+      </w:pPr>
     </w:p>
     <w:p>
       <w:pPr>
@@ -17336,6 +17445,7 @@
           <w:bCs/>
           <w:szCs w:val="20"/>
         </w:rPr>
+        <w:lastRenderedPageBreak/>
         <w:t>D</w:t>
       </w:r>
       <w:r>

</xml_diff>